<commit_message>
ya junta los 3 documentos que hay
</commit_message>
<xml_diff>
--- a/templates/Manual.docx
+++ b/templates/Manual.docx
@@ -12,7 +12,35 @@
         <w:rPr>
           <w:lang w:val="es-ES"/>
         </w:rPr>
-        <w:t>Nos conectamos e autenticamos en la interfaz web del firewall Hillstone.</w:t>
+        <w:t xml:space="preserve">Nos conectamos </w:t>
+      </w:r>
+      <w:proofErr w:type="gramStart"/>
+      <w:r>
+        <w:rPr>
+          <w:lang w:val="es-ES"/>
+        </w:rPr>
+        <w:t>e</w:t>
+      </w:r>
+      <w:proofErr w:type="gramEnd"/>
+      <w:r>
+        <w:rPr>
+          <w:lang w:val="es-ES"/>
+        </w:rPr>
+        <w:t xml:space="preserve"> autenticamos en la interfaz web del firewall </w:t>
+      </w:r>
+      <w:proofErr w:type="spellStart"/>
+      <w:r>
+        <w:rPr>
+          <w:lang w:val="es-ES"/>
+        </w:rPr>
+        <w:t>Hillstone</w:t>
+      </w:r>
+      <w:proofErr w:type="spellEnd"/>
+      <w:r>
+        <w:rPr>
+          <w:lang w:val="es-ES"/>
+        </w:rPr>
+        <w:t>.</w:t>
       </w:r>
     </w:p>
     <w:p>
@@ -23,7 +51,6 @@
       </w:pPr>
       <w:r>
         <w:rPr>
-          <w:noProof/>
           <w:lang w:val="es-ES"/>
         </w:rPr>
         <w:drawing>
@@ -90,7 +117,6 @@
       </w:pPr>
       <w:r>
         <w:rPr>
-          <w:noProof/>
           <w:lang w:val="es-ES"/>
         </w:rPr>
         <w:drawing>
@@ -140,7 +166,21 @@
         <w:rPr>
           <w:lang w:val="es-ES"/>
         </w:rPr>
-        <w:t>Ingresamos a la opción “Url Hit”</w:t>
+        <w:t>Ingresamos a la opción “</w:t>
+      </w:r>
+      <w:proofErr w:type="spellStart"/>
+      <w:r>
+        <w:rPr>
+          <w:lang w:val="es-ES"/>
+        </w:rPr>
+        <w:t>Url</w:t>
+      </w:r>
+      <w:proofErr w:type="spellEnd"/>
+      <w:r>
+        <w:rPr>
+          <w:lang w:val="es-ES"/>
+        </w:rPr>
+        <w:t xml:space="preserve"> Hit”</w:t>
       </w:r>
     </w:p>
     <w:p>
@@ -151,7 +191,6 @@
       </w:pPr>
       <w:r>
         <w:rPr>
-          <w:noProof/>
           <w:lang w:val="es-ES"/>
         </w:rPr>
         <w:lastRenderedPageBreak/>
@@ -213,7 +252,6 @@
       </w:pPr>
       <w:r>
         <w:rPr>
-          <w:noProof/>
           <w:lang w:val="es-ES"/>
         </w:rPr>
         <w:drawing>
@@ -263,7 +301,35 @@
         <w:rPr>
           <w:lang w:val="es-ES"/>
         </w:rPr>
-        <w:t>Ahora vamos a la pestaña Policy, en la opción Block Allowlist, y seleccionamos la opción URL Control.</w:t>
+        <w:t xml:space="preserve">Ahora vamos a la pestaña </w:t>
+      </w:r>
+      <w:proofErr w:type="spellStart"/>
+      <w:r>
+        <w:rPr>
+          <w:lang w:val="es-ES"/>
+        </w:rPr>
+        <w:t>Policy</w:t>
+      </w:r>
+      <w:proofErr w:type="spellEnd"/>
+      <w:r>
+        <w:rPr>
+          <w:lang w:val="es-ES"/>
+        </w:rPr>
+        <w:t xml:space="preserve">, en la opción Block </w:t>
+      </w:r>
+      <w:proofErr w:type="spellStart"/>
+      <w:r>
+        <w:rPr>
+          <w:lang w:val="es-ES"/>
+        </w:rPr>
+        <w:t>Allowlist</w:t>
+      </w:r>
+      <w:proofErr w:type="spellEnd"/>
+      <w:r>
+        <w:rPr>
+          <w:lang w:val="es-ES"/>
+        </w:rPr>
+        <w:t>, y seleccionamos la opción URL Control.</w:t>
       </w:r>
     </w:p>
     <w:p>
@@ -274,7 +340,6 @@
       </w:pPr>
       <w:r>
         <w:rPr>
-          <w:noProof/>
           <w:lang w:val="es-ES"/>
         </w:rPr>
         <w:lastRenderedPageBreak/>
@@ -325,7 +390,21 @@
         <w:rPr>
           <w:lang w:val="es-ES"/>
         </w:rPr>
-        <w:t>Entramos en la opción URL Allowlist, y agregamos la URL permitida.</w:t>
+        <w:t xml:space="preserve">Entramos en la opción URL </w:t>
+      </w:r>
+      <w:proofErr w:type="spellStart"/>
+      <w:r>
+        <w:rPr>
+          <w:lang w:val="es-ES"/>
+        </w:rPr>
+        <w:t>Allowlist</w:t>
+      </w:r>
+      <w:proofErr w:type="spellEnd"/>
+      <w:r>
+        <w:rPr>
+          <w:lang w:val="es-ES"/>
+        </w:rPr>
+        <w:t>, y agregamos la URL permitida.</w:t>
       </w:r>
     </w:p>
     <w:p>
@@ -336,7 +415,6 @@
       </w:pPr>
       <w:r>
         <w:rPr>
-          <w:noProof/>
           <w:lang w:val="es-ES"/>
         </w:rPr>
         <w:drawing>
@@ -395,7 +473,51 @@
         <w:rPr>
           <w:lang w:val="es-ES"/>
         </w:rPr>
-        <w:t>Se escribe el url que se desea autorizar, y si es necesario se cambia la zona y/o el router virtual, y damos click en Ok.</w:t>
+        <w:t xml:space="preserve">Se escribe el </w:t>
+      </w:r>
+      <w:proofErr w:type="spellStart"/>
+      <w:r>
+        <w:rPr>
+          <w:lang w:val="es-ES"/>
+        </w:rPr>
+        <w:t>url</w:t>
+      </w:r>
+      <w:proofErr w:type="spellEnd"/>
+      <w:r>
+        <w:rPr>
+          <w:lang w:val="es-ES"/>
+        </w:rPr>
+        <w:t xml:space="preserve"> que se desea autorizar, y si es necesario se cambia la zona y/o el </w:t>
+      </w:r>
+      <w:proofErr w:type="spellStart"/>
+      <w:r>
+        <w:rPr>
+          <w:lang w:val="es-ES"/>
+        </w:rPr>
+        <w:t>router</w:t>
+      </w:r>
+      <w:proofErr w:type="spellEnd"/>
+      <w:r>
+        <w:rPr>
+          <w:lang w:val="es-ES"/>
+        </w:rPr>
+        <w:t xml:space="preserve"> virtual, y damos </w:t>
+      </w:r>
+      <w:proofErr w:type="spellStart"/>
+      <w:proofErr w:type="gramStart"/>
+      <w:r>
+        <w:rPr>
+          <w:lang w:val="es-ES"/>
+        </w:rPr>
+        <w:t>click</w:t>
+      </w:r>
+      <w:proofErr w:type="spellEnd"/>
+      <w:proofErr w:type="gramEnd"/>
+      <w:r>
+        <w:rPr>
+          <w:lang w:val="es-ES"/>
+        </w:rPr>
+        <w:t xml:space="preserve"> en Ok.</w:t>
       </w:r>
     </w:p>
     <w:p>
@@ -406,7 +528,6 @@
       </w:pPr>
       <w:r>
         <w:rPr>
-          <w:noProof/>
           <w:lang w:val="es-ES"/>
         </w:rPr>
         <w:lastRenderedPageBreak/>
@@ -868,11 +989,11 @@
       <w:lang w:val="es-MX"/>
     </w:rPr>
   </w:style>
-  <w:style w:type="paragraph" w:styleId="Ttulo1">
+  <w:style w:type="paragraph" w:styleId="Heading1">
     <w:name w:val="heading 1"/>
     <w:basedOn w:val="Normal"/>
     <w:next w:val="Normal"/>
-    <w:link w:val="Ttulo1Car"/>
+    <w:link w:val="Heading1Char"/>
     <w:uiPriority w:val="9"/>
     <w:qFormat/>
     <w:rsid w:val="00E73DCE"/>
@@ -889,11 +1010,11 @@
       <w:szCs w:val="40"/>
     </w:rPr>
   </w:style>
-  <w:style w:type="paragraph" w:styleId="Ttulo2">
+  <w:style w:type="paragraph" w:styleId="Heading2">
     <w:name w:val="heading 2"/>
     <w:basedOn w:val="Normal"/>
     <w:next w:val="Normal"/>
-    <w:link w:val="Ttulo2Car"/>
+    <w:link w:val="Heading2Char"/>
     <w:uiPriority w:val="9"/>
     <w:semiHidden/>
     <w:unhideWhenUsed/>
@@ -912,11 +1033,11 @@
       <w:szCs w:val="32"/>
     </w:rPr>
   </w:style>
-  <w:style w:type="paragraph" w:styleId="Ttulo3">
+  <w:style w:type="paragraph" w:styleId="Heading3">
     <w:name w:val="heading 3"/>
     <w:basedOn w:val="Normal"/>
     <w:next w:val="Normal"/>
-    <w:link w:val="Ttulo3Car"/>
+    <w:link w:val="Heading3Char"/>
     <w:uiPriority w:val="9"/>
     <w:semiHidden/>
     <w:unhideWhenUsed/>
@@ -935,11 +1056,11 @@
       <w:szCs w:val="28"/>
     </w:rPr>
   </w:style>
-  <w:style w:type="paragraph" w:styleId="Ttulo4">
+  <w:style w:type="paragraph" w:styleId="Heading4">
     <w:name w:val="heading 4"/>
     <w:basedOn w:val="Normal"/>
     <w:next w:val="Normal"/>
-    <w:link w:val="Ttulo4Car"/>
+    <w:link w:val="Heading4Char"/>
     <w:uiPriority w:val="9"/>
     <w:semiHidden/>
     <w:unhideWhenUsed/>
@@ -958,11 +1079,11 @@
       <w:color w:val="0F4761" w:themeColor="accent1" w:themeShade="BF"/>
     </w:rPr>
   </w:style>
-  <w:style w:type="paragraph" w:styleId="Ttulo5">
+  <w:style w:type="paragraph" w:styleId="Heading5">
     <w:name w:val="heading 5"/>
     <w:basedOn w:val="Normal"/>
     <w:next w:val="Normal"/>
-    <w:link w:val="Ttulo5Car"/>
+    <w:link w:val="Heading5Char"/>
     <w:uiPriority w:val="9"/>
     <w:semiHidden/>
     <w:unhideWhenUsed/>
@@ -979,11 +1100,11 @@
       <w:color w:val="0F4761" w:themeColor="accent1" w:themeShade="BF"/>
     </w:rPr>
   </w:style>
-  <w:style w:type="paragraph" w:styleId="Ttulo6">
+  <w:style w:type="paragraph" w:styleId="Heading6">
     <w:name w:val="heading 6"/>
     <w:basedOn w:val="Normal"/>
     <w:next w:val="Normal"/>
-    <w:link w:val="Ttulo6Car"/>
+    <w:link w:val="Heading6Char"/>
     <w:uiPriority w:val="9"/>
     <w:semiHidden/>
     <w:unhideWhenUsed/>
@@ -1002,11 +1123,11 @@
       <w:color w:val="595959" w:themeColor="text1" w:themeTint="A6"/>
     </w:rPr>
   </w:style>
-  <w:style w:type="paragraph" w:styleId="Ttulo7">
+  <w:style w:type="paragraph" w:styleId="Heading7">
     <w:name w:val="heading 7"/>
     <w:basedOn w:val="Normal"/>
     <w:next w:val="Normal"/>
-    <w:link w:val="Ttulo7Car"/>
+    <w:link w:val="Heading7Char"/>
     <w:uiPriority w:val="9"/>
     <w:semiHidden/>
     <w:unhideWhenUsed/>
@@ -1023,11 +1144,11 @@
       <w:color w:val="595959" w:themeColor="text1" w:themeTint="A6"/>
     </w:rPr>
   </w:style>
-  <w:style w:type="paragraph" w:styleId="Ttulo8">
+  <w:style w:type="paragraph" w:styleId="Heading8">
     <w:name w:val="heading 8"/>
     <w:basedOn w:val="Normal"/>
     <w:next w:val="Normal"/>
-    <w:link w:val="Ttulo8Car"/>
+    <w:link w:val="Heading8Char"/>
     <w:uiPriority w:val="9"/>
     <w:semiHidden/>
     <w:unhideWhenUsed/>
@@ -1046,11 +1167,11 @@
       <w:color w:val="272727" w:themeColor="text1" w:themeTint="D8"/>
     </w:rPr>
   </w:style>
-  <w:style w:type="paragraph" w:styleId="Ttulo9">
+  <w:style w:type="paragraph" w:styleId="Heading9">
     <w:name w:val="heading 9"/>
     <w:basedOn w:val="Normal"/>
     <w:next w:val="Normal"/>
-    <w:link w:val="Ttulo9Car"/>
+    <w:link w:val="Heading9Char"/>
     <w:uiPriority w:val="9"/>
     <w:semiHidden/>
     <w:unhideWhenUsed/>
@@ -1067,13 +1188,13 @@
       <w:color w:val="272727" w:themeColor="text1" w:themeTint="D8"/>
     </w:rPr>
   </w:style>
-  <w:style w:type="character" w:default="1" w:styleId="Fuentedeprrafopredeter">
+  <w:style w:type="character" w:default="1" w:styleId="DefaultParagraphFont">
     <w:name w:val="Default Paragraph Font"/>
     <w:uiPriority w:val="1"/>
     <w:semiHidden/>
     <w:unhideWhenUsed/>
   </w:style>
-  <w:style w:type="table" w:default="1" w:styleId="Tablanormal">
+  <w:style w:type="table" w:default="1" w:styleId="TableNormal">
     <w:name w:val="Normal Table"/>
     <w:uiPriority w:val="99"/>
     <w:semiHidden/>
@@ -1088,16 +1209,16 @@
       </w:tblCellMar>
     </w:tblPr>
   </w:style>
-  <w:style w:type="numbering" w:default="1" w:styleId="Sinlista">
+  <w:style w:type="numbering" w:default="1" w:styleId="NoList">
     <w:name w:val="No List"/>
     <w:uiPriority w:val="99"/>
     <w:semiHidden/>
     <w:unhideWhenUsed/>
   </w:style>
-  <w:style w:type="character" w:customStyle="1" w:styleId="Ttulo1Car">
-    <w:name w:val="Título 1 Car"/>
-    <w:basedOn w:val="Fuentedeprrafopredeter"/>
-    <w:link w:val="Ttulo1"/>
+  <w:style w:type="character" w:customStyle="1" w:styleId="Heading1Char">
+    <w:name w:val="Heading 1 Char"/>
+    <w:basedOn w:val="DefaultParagraphFont"/>
+    <w:link w:val="Heading1"/>
     <w:uiPriority w:val="9"/>
     <w:rsid w:val="00E73DCE"/>
     <w:rPr>
@@ -1108,10 +1229,10 @@
       <w:lang w:val="es-MX"/>
     </w:rPr>
   </w:style>
-  <w:style w:type="character" w:customStyle="1" w:styleId="Ttulo2Car">
-    <w:name w:val="Título 2 Car"/>
-    <w:basedOn w:val="Fuentedeprrafopredeter"/>
-    <w:link w:val="Ttulo2"/>
+  <w:style w:type="character" w:customStyle="1" w:styleId="Heading2Char">
+    <w:name w:val="Heading 2 Char"/>
+    <w:basedOn w:val="DefaultParagraphFont"/>
+    <w:link w:val="Heading2"/>
     <w:uiPriority w:val="9"/>
     <w:semiHidden/>
     <w:rsid w:val="00E73DCE"/>
@@ -1123,10 +1244,10 @@
       <w:lang w:val="es-MX"/>
     </w:rPr>
   </w:style>
-  <w:style w:type="character" w:customStyle="1" w:styleId="Ttulo3Car">
-    <w:name w:val="Título 3 Car"/>
-    <w:basedOn w:val="Fuentedeprrafopredeter"/>
-    <w:link w:val="Ttulo3"/>
+  <w:style w:type="character" w:customStyle="1" w:styleId="Heading3Char">
+    <w:name w:val="Heading 3 Char"/>
+    <w:basedOn w:val="DefaultParagraphFont"/>
+    <w:link w:val="Heading3"/>
     <w:uiPriority w:val="9"/>
     <w:semiHidden/>
     <w:rsid w:val="00E73DCE"/>
@@ -1138,10 +1259,10 @@
       <w:lang w:val="es-MX"/>
     </w:rPr>
   </w:style>
-  <w:style w:type="character" w:customStyle="1" w:styleId="Ttulo4Car">
-    <w:name w:val="Título 4 Car"/>
-    <w:basedOn w:val="Fuentedeprrafopredeter"/>
-    <w:link w:val="Ttulo4"/>
+  <w:style w:type="character" w:customStyle="1" w:styleId="Heading4Char">
+    <w:name w:val="Heading 4 Char"/>
+    <w:basedOn w:val="DefaultParagraphFont"/>
+    <w:link w:val="Heading4"/>
     <w:uiPriority w:val="9"/>
     <w:semiHidden/>
     <w:rsid w:val="00E73DCE"/>
@@ -1153,10 +1274,10 @@
       <w:lang w:val="es-MX"/>
     </w:rPr>
   </w:style>
-  <w:style w:type="character" w:customStyle="1" w:styleId="Ttulo5Car">
-    <w:name w:val="Título 5 Car"/>
-    <w:basedOn w:val="Fuentedeprrafopredeter"/>
-    <w:link w:val="Ttulo5"/>
+  <w:style w:type="character" w:customStyle="1" w:styleId="Heading5Char">
+    <w:name w:val="Heading 5 Char"/>
+    <w:basedOn w:val="DefaultParagraphFont"/>
+    <w:link w:val="Heading5"/>
     <w:uiPriority w:val="9"/>
     <w:semiHidden/>
     <w:rsid w:val="00E73DCE"/>
@@ -1166,10 +1287,10 @@
       <w:lang w:val="es-MX"/>
     </w:rPr>
   </w:style>
-  <w:style w:type="character" w:customStyle="1" w:styleId="Ttulo6Car">
-    <w:name w:val="Título 6 Car"/>
-    <w:basedOn w:val="Fuentedeprrafopredeter"/>
-    <w:link w:val="Ttulo6"/>
+  <w:style w:type="character" w:customStyle="1" w:styleId="Heading6Char">
+    <w:name w:val="Heading 6 Char"/>
+    <w:basedOn w:val="DefaultParagraphFont"/>
+    <w:link w:val="Heading6"/>
     <w:uiPriority w:val="9"/>
     <w:semiHidden/>
     <w:rsid w:val="00E73DCE"/>
@@ -1181,10 +1302,10 @@
       <w:lang w:val="es-MX"/>
     </w:rPr>
   </w:style>
-  <w:style w:type="character" w:customStyle="1" w:styleId="Ttulo7Car">
-    <w:name w:val="Título 7 Car"/>
-    <w:basedOn w:val="Fuentedeprrafopredeter"/>
-    <w:link w:val="Ttulo7"/>
+  <w:style w:type="character" w:customStyle="1" w:styleId="Heading7Char">
+    <w:name w:val="Heading 7 Char"/>
+    <w:basedOn w:val="DefaultParagraphFont"/>
+    <w:link w:val="Heading7"/>
     <w:uiPriority w:val="9"/>
     <w:semiHidden/>
     <w:rsid w:val="00E73DCE"/>
@@ -1194,10 +1315,10 @@
       <w:lang w:val="es-MX"/>
     </w:rPr>
   </w:style>
-  <w:style w:type="character" w:customStyle="1" w:styleId="Ttulo8Car">
-    <w:name w:val="Título 8 Car"/>
-    <w:basedOn w:val="Fuentedeprrafopredeter"/>
-    <w:link w:val="Ttulo8"/>
+  <w:style w:type="character" w:customStyle="1" w:styleId="Heading8Char">
+    <w:name w:val="Heading 8 Char"/>
+    <w:basedOn w:val="DefaultParagraphFont"/>
+    <w:link w:val="Heading8"/>
     <w:uiPriority w:val="9"/>
     <w:semiHidden/>
     <w:rsid w:val="00E73DCE"/>
@@ -1209,10 +1330,10 @@
       <w:lang w:val="es-MX"/>
     </w:rPr>
   </w:style>
-  <w:style w:type="character" w:customStyle="1" w:styleId="Ttulo9Car">
-    <w:name w:val="Título 9 Car"/>
-    <w:basedOn w:val="Fuentedeprrafopredeter"/>
-    <w:link w:val="Ttulo9"/>
+  <w:style w:type="character" w:customStyle="1" w:styleId="Heading9Char">
+    <w:name w:val="Heading 9 Char"/>
+    <w:basedOn w:val="DefaultParagraphFont"/>
+    <w:link w:val="Heading9"/>
     <w:uiPriority w:val="9"/>
     <w:semiHidden/>
     <w:rsid w:val="00E73DCE"/>
@@ -1222,11 +1343,11 @@
       <w:lang w:val="es-MX"/>
     </w:rPr>
   </w:style>
-  <w:style w:type="paragraph" w:styleId="Ttulo">
+  <w:style w:type="paragraph" w:styleId="Title">
     <w:name w:val="Title"/>
     <w:basedOn w:val="Normal"/>
     <w:next w:val="Normal"/>
-    <w:link w:val="TtuloCar"/>
+    <w:link w:val="TitleChar"/>
     <w:uiPriority w:val="10"/>
     <w:qFormat/>
     <w:rsid w:val="00E73DCE"/>
@@ -1242,10 +1363,10 @@
       <w:szCs w:val="56"/>
     </w:rPr>
   </w:style>
-  <w:style w:type="character" w:customStyle="1" w:styleId="TtuloCar">
-    <w:name w:val="Título Car"/>
-    <w:basedOn w:val="Fuentedeprrafopredeter"/>
-    <w:link w:val="Ttulo"/>
+  <w:style w:type="character" w:customStyle="1" w:styleId="TitleChar">
+    <w:name w:val="Title Char"/>
+    <w:basedOn w:val="DefaultParagraphFont"/>
+    <w:link w:val="Title"/>
     <w:uiPriority w:val="10"/>
     <w:rsid w:val="00E73DCE"/>
     <w:rPr>
@@ -1257,11 +1378,11 @@
       <w:lang w:val="es-MX"/>
     </w:rPr>
   </w:style>
-  <w:style w:type="paragraph" w:styleId="Subttulo">
+  <w:style w:type="paragraph" w:styleId="Subtitle">
     <w:name w:val="Subtitle"/>
     <w:basedOn w:val="Normal"/>
     <w:next w:val="Normal"/>
-    <w:link w:val="SubttuloCar"/>
+    <w:link w:val="SubtitleChar"/>
     <w:uiPriority w:val="11"/>
     <w:qFormat/>
     <w:rsid w:val="00E73DCE"/>
@@ -1278,10 +1399,10 @@
       <w:szCs w:val="28"/>
     </w:rPr>
   </w:style>
-  <w:style w:type="character" w:customStyle="1" w:styleId="SubttuloCar">
-    <w:name w:val="Subtítulo Car"/>
-    <w:basedOn w:val="Fuentedeprrafopredeter"/>
-    <w:link w:val="Subttulo"/>
+  <w:style w:type="character" w:customStyle="1" w:styleId="SubtitleChar">
+    <w:name w:val="Subtitle Char"/>
+    <w:basedOn w:val="DefaultParagraphFont"/>
+    <w:link w:val="Subtitle"/>
     <w:uiPriority w:val="11"/>
     <w:rsid w:val="00E73DCE"/>
     <w:rPr>
@@ -1293,11 +1414,11 @@
       <w:lang w:val="es-MX"/>
     </w:rPr>
   </w:style>
-  <w:style w:type="paragraph" w:styleId="Cita">
+  <w:style w:type="paragraph" w:styleId="Quote">
     <w:name w:val="Quote"/>
     <w:basedOn w:val="Normal"/>
     <w:next w:val="Normal"/>
-    <w:link w:val="CitaCar"/>
+    <w:link w:val="QuoteChar"/>
     <w:uiPriority w:val="29"/>
     <w:qFormat/>
     <w:rsid w:val="00E73DCE"/>
@@ -1311,10 +1432,10 @@
       <w:color w:val="404040" w:themeColor="text1" w:themeTint="BF"/>
     </w:rPr>
   </w:style>
-  <w:style w:type="character" w:customStyle="1" w:styleId="CitaCar">
-    <w:name w:val="Cita Car"/>
-    <w:basedOn w:val="Fuentedeprrafopredeter"/>
-    <w:link w:val="Cita"/>
+  <w:style w:type="character" w:customStyle="1" w:styleId="QuoteChar">
+    <w:name w:val="Quote Char"/>
+    <w:basedOn w:val="DefaultParagraphFont"/>
+    <w:link w:val="Quote"/>
     <w:uiPriority w:val="29"/>
     <w:rsid w:val="00E73DCE"/>
     <w:rPr>
@@ -1324,7 +1445,7 @@
       <w:lang w:val="es-MX"/>
     </w:rPr>
   </w:style>
-  <w:style w:type="paragraph" w:styleId="Prrafodelista">
+  <w:style w:type="paragraph" w:styleId="ListParagraph">
     <w:name w:val="List Paragraph"/>
     <w:basedOn w:val="Normal"/>
     <w:uiPriority w:val="34"/>
@@ -1335,9 +1456,9 @@
       <w:contextualSpacing/>
     </w:pPr>
   </w:style>
-  <w:style w:type="character" w:styleId="nfasisintenso">
+  <w:style w:type="character" w:styleId="IntenseEmphasis">
     <w:name w:val="Intense Emphasis"/>
-    <w:basedOn w:val="Fuentedeprrafopredeter"/>
+    <w:basedOn w:val="DefaultParagraphFont"/>
     <w:uiPriority w:val="21"/>
     <w:qFormat/>
     <w:rsid w:val="00E73DCE"/>
@@ -1347,11 +1468,11 @@
       <w:color w:val="0F4761" w:themeColor="accent1" w:themeShade="BF"/>
     </w:rPr>
   </w:style>
-  <w:style w:type="paragraph" w:styleId="Citadestacada">
+  <w:style w:type="paragraph" w:styleId="IntenseQuote">
     <w:name w:val="Intense Quote"/>
     <w:basedOn w:val="Normal"/>
     <w:next w:val="Normal"/>
-    <w:link w:val="CitadestacadaCar"/>
+    <w:link w:val="IntenseQuoteChar"/>
     <w:uiPriority w:val="30"/>
     <w:qFormat/>
     <w:rsid w:val="00E73DCE"/>
@@ -1370,10 +1491,10 @@
       <w:color w:val="0F4761" w:themeColor="accent1" w:themeShade="BF"/>
     </w:rPr>
   </w:style>
-  <w:style w:type="character" w:customStyle="1" w:styleId="CitadestacadaCar">
-    <w:name w:val="Cita destacada Car"/>
-    <w:basedOn w:val="Fuentedeprrafopredeter"/>
-    <w:link w:val="Citadestacada"/>
+  <w:style w:type="character" w:customStyle="1" w:styleId="IntenseQuoteChar">
+    <w:name w:val="Intense Quote Char"/>
+    <w:basedOn w:val="DefaultParagraphFont"/>
+    <w:link w:val="IntenseQuote"/>
     <w:uiPriority w:val="30"/>
     <w:rsid w:val="00E73DCE"/>
     <w:rPr>
@@ -1383,9 +1504,9 @@
       <w:lang w:val="es-MX"/>
     </w:rPr>
   </w:style>
-  <w:style w:type="character" w:styleId="Referenciaintensa">
+  <w:style w:type="character" w:styleId="IntenseReference">
     <w:name w:val="Intense Reference"/>
-    <w:basedOn w:val="Fuentedeprrafopredeter"/>
+    <w:basedOn w:val="DefaultParagraphFont"/>
     <w:uiPriority w:val="32"/>
     <w:qFormat/>
     <w:rsid w:val="00E73DCE"/>

</xml_diff>